<commit_message>
Updated memo and ERD
</commit_message>
<xml_diff>
--- a/Database Programming Memo.docx
+++ b/Database Programming Memo.docx
@@ -85,46 +85,10 @@
         <w:t>Pokémon</w:t>
       </w:r>
       <w:r>
-        <w:t xml:space="preserve">-centered program. The three tables I was planning to use were the </w:t>
-      </w:r>
-      <w:r>
-        <w:t>Pokémon</w:t>
-      </w:r>
-      <w:r>
-        <w:t xml:space="preserve"> itself, the trainer that owns the </w:t>
-      </w:r>
-      <w:r>
-        <w:t>Pokémon</w:t>
-      </w:r>
-      <w:r>
-        <w:t xml:space="preserve">, </w:t>
-      </w:r>
-      <w:r>
-        <w:t xml:space="preserve">and the battles that the </w:t>
-      </w:r>
-      <w:r>
-        <w:t>Pokémon</w:t>
-      </w:r>
-      <w:r>
-        <w:t xml:space="preserve"> take part in. My many-to-many is to be between </w:t>
-      </w:r>
-      <w:r>
-        <w:t>Pokémon</w:t>
-      </w:r>
-      <w:r>
-        <w:t xml:space="preserve"> and battles, as every </w:t>
-      </w:r>
-      <w:r>
-        <w:t>Pokémon</w:t>
-      </w:r>
-      <w:r>
-        <w:t xml:space="preserve"> can be in many battles, and a battle can have more than one </w:t>
-      </w:r>
-      <w:r>
-        <w:t>Pokémon</w:t>
-      </w:r>
-      <w:r>
-        <w:t>. The table connecting the many-to-many and allowing the database to be compatible for normalization will be the Party/Team table.</w:t>
+        <w:t xml:space="preserve">-centered program. </w:t>
+      </w:r>
+      <w:r>
+        <w:t>The two maintainable tables I am going to use are Pokémon and Trainer. Tables for Type, Nature, and Region will be populated as they will be used in a dropdown for the Trainer and Pokémon maintenance forms.</w:t>
       </w:r>
     </w:p>
     <w:p>
@@ -141,7 +105,7 @@
         </w:numPr>
       </w:pPr>
       <w:r>
-        <w:t>A battle can have two teams</w:t>
+        <w:t>A trainer can have up to 6 Pokémon</w:t>
       </w:r>
     </w:p>
     <w:p>
@@ -153,7 +117,7 @@
         </w:numPr>
       </w:pPr>
       <w:r>
-        <w:t>Both teams cannot have the same trainer</w:t>
+        <w:t>A trainer can only have one of each Pokémon</w:t>
       </w:r>
     </w:p>
     <w:sectPr>

</xml_diff>